<commit_message>
One was open. Saved it.
</commit_message>
<xml_diff>
--- a/Labs/Lab06/CS133JS_Lab06_Instructions-GroupC.docx
+++ b/Labs/Lab06/CS133JS_Lab06_Instructions-GroupC.docx
@@ -671,15 +671,7 @@
         <w:rPr>
           <w:szCs w:val="28"/>
         </w:rPr>
-        <w:t>To</w:t>
-      </w:r>
-      <w:bookmarkStart w:id="0" w:name="_GoBack"/>
-      <w:bookmarkEnd w:id="0"/>
-      <w:r>
-        <w:rPr>
-          <w:szCs w:val="28"/>
-        </w:rPr>
-        <w:t>Do</w:t>
+        <w:t>ToDo</w:t>
       </w:r>
       <w:proofErr w:type="spellEnd"/>
       <w:r>
@@ -819,9 +811,17 @@
       </w:pPr>
       <w:r>
         <w:rPr>
-          <w:szCs w:val="28"/>
-        </w:rPr>
-        <w:t>description – the task description</w:t>
+          <w:i/>
+          <w:iCs/>
+          <w:szCs w:val="28"/>
+        </w:rPr>
+        <w:t>description</w:t>
+      </w:r>
+      <w:r>
+        <w:rPr>
+          <w:szCs w:val="28"/>
+        </w:rPr>
+        <w:t xml:space="preserve"> – the task description</w:t>
       </w:r>
     </w:p>
     <w:p>
@@ -840,9 +840,17 @@
       </w:pPr>
       <w:r>
         <w:rPr>
-          <w:szCs w:val="28"/>
-        </w:rPr>
-        <w:t>priority – a number</w:t>
+          <w:i/>
+          <w:iCs/>
+          <w:szCs w:val="28"/>
+        </w:rPr>
+        <w:t>priority</w:t>
+      </w:r>
+      <w:r>
+        <w:rPr>
+          <w:szCs w:val="28"/>
+        </w:rPr>
+        <w:t xml:space="preserve"> – a number</w:t>
       </w:r>
     </w:p>
     <w:p>
@@ -861,9 +869,17 @@
       </w:pPr>
       <w:r>
         <w:rPr>
-          <w:szCs w:val="28"/>
-        </w:rPr>
-        <w:t xml:space="preserve">complete – Boolean, </w:t>
+          <w:i/>
+          <w:iCs/>
+          <w:szCs w:val="28"/>
+        </w:rPr>
+        <w:t>complete</w:t>
+      </w:r>
+      <w:r>
+        <w:rPr>
+          <w:szCs w:val="28"/>
+        </w:rPr>
+        <w:t xml:space="preserve"> – Boolean, </w:t>
       </w:r>
       <w:r>
         <w:rPr>
@@ -1215,18 +1231,35 @@
         <w:rPr>
           <w:szCs w:val="28"/>
         </w:rPr>
-        <w:t>Returns true if the index is valid.</w:t>
+        <w:t xml:space="preserve">Returns </w:t>
+      </w:r>
+      <w:bookmarkStart w:id="0" w:name="_GoBack"/>
+      <w:r>
+        <w:rPr>
+          <w:i/>
+          <w:iCs/>
+          <w:szCs w:val="28"/>
+        </w:rPr>
+        <w:t>true</w:t>
+      </w:r>
+      <w:r>
+        <w:rPr>
+          <w:szCs w:val="28"/>
+        </w:rPr>
+        <w:t xml:space="preserve"> </w:t>
+      </w:r>
+      <w:bookmarkEnd w:id="0"/>
+      <w:r>
+        <w:rPr>
+          <w:szCs w:val="28"/>
+        </w:rPr>
+        <w:t>if the index is valid.</w:t>
       </w:r>
       <w:r>
         <w:rPr>
           <w:szCs w:val="28"/>
         </w:rPr>
         <w:br/>
-      </w:r>
-      <w:r>
-        <w:rPr>
-          <w:szCs w:val="28"/>
-        </w:rPr>
         <w:t>(Valid means the index is greater than zero and less than the length of the array.)</w:t>
       </w:r>
     </w:p>
@@ -7297,7 +7330,7 @@
 </file>
 
 <file path=customXml/itemProps1.xml><?xml version="1.0" encoding="utf-8"?>
-<ds:datastoreItem xmlns:ds="http://schemas.openxmlformats.org/officeDocument/2006/customXml" ds:itemID="{034CC022-8724-4BC4-9F9A-235B00719C23}">
+<ds:datastoreItem xmlns:ds="http://schemas.openxmlformats.org/officeDocument/2006/customXml" ds:itemID="{B16E1FFC-28D1-4EA7-A109-7442DB15CB5D}">
   <ds:schemaRefs>
     <ds:schemaRef ds:uri="http://schemas.openxmlformats.org/officeDocument/2006/bibliography"/>
   </ds:schemaRefs>

</xml_diff>

<commit_message>
Clarified lab instructions and fixed a typo in the notes
</commit_message>
<xml_diff>
--- a/Labs/Lab06/CS133JS_Lab06_Instructions-GroupC.docx
+++ b/Labs/Lab06/CS133JS_Lab06_Instructions-GroupC.docx
@@ -699,6 +699,7 @@
           <w:szCs w:val="28"/>
         </w:rPr>
       </w:pPr>
+      <w:proofErr w:type="gramStart"/>
       <w:r>
         <w:rPr>
           <w:i/>
@@ -711,7 +712,44 @@
         <w:rPr>
           <w:szCs w:val="28"/>
         </w:rPr>
-        <w:t xml:space="preserve"> – the task description</w:t>
+        <w:t xml:space="preserve"> </w:t>
+      </w:r>
+      <w:r>
+        <w:rPr>
+          <w:szCs w:val="28"/>
+        </w:rPr>
+        <w:t xml:space="preserve"> (</w:t>
+      </w:r>
+      <w:proofErr w:type="gramEnd"/>
+      <w:r>
+        <w:rPr>
+          <w:szCs w:val="28"/>
+        </w:rPr>
+        <w:t>will hold a string describing</w:t>
+      </w:r>
+      <w:r>
+        <w:rPr>
+          <w:szCs w:val="28"/>
+        </w:rPr>
+        <w:t xml:space="preserve"> </w:t>
+      </w:r>
+      <w:r>
+        <w:rPr>
+          <w:szCs w:val="28"/>
+        </w:rPr>
+        <w:t>the</w:t>
+      </w:r>
+      <w:r>
+        <w:rPr>
+          <w:szCs w:val="28"/>
+        </w:rPr>
+        <w:t xml:space="preserve"> task</w:t>
+      </w:r>
+      <w:r>
+        <w:rPr>
+          <w:szCs w:val="28"/>
+        </w:rPr>
+        <w:t>)</w:t>
       </w:r>
     </w:p>
     <w:p>
@@ -728,6 +766,7 @@
           <w:szCs w:val="28"/>
         </w:rPr>
       </w:pPr>
+      <w:proofErr w:type="gramStart"/>
       <w:r>
         <w:rPr>
           <w:i/>
@@ -740,7 +779,26 @@
         <w:rPr>
           <w:szCs w:val="28"/>
         </w:rPr>
-        <w:t xml:space="preserve"> – a number</w:t>
+        <w:t xml:space="preserve"> </w:t>
+      </w:r>
+      <w:r>
+        <w:rPr>
+          <w:szCs w:val="28"/>
+        </w:rPr>
+        <w:t xml:space="preserve"> (</w:t>
+      </w:r>
+      <w:proofErr w:type="gramEnd"/>
+      <w:r>
+        <w:rPr>
+          <w:szCs w:val="28"/>
+        </w:rPr>
+        <w:t>will hold a number representing the task’s priority</w:t>
+      </w:r>
+      <w:r>
+        <w:rPr>
+          <w:szCs w:val="28"/>
+        </w:rPr>
+        <w:t>)</w:t>
       </w:r>
     </w:p>
     <w:p>
@@ -757,6 +815,7 @@
           <w:szCs w:val="28"/>
         </w:rPr>
       </w:pPr>
+      <w:proofErr w:type="gramStart"/>
       <w:r>
         <w:rPr>
           <w:i/>
@@ -769,7 +828,46 @@
         <w:rPr>
           <w:szCs w:val="28"/>
         </w:rPr>
-        <w:t xml:space="preserve"> – Boolean, </w:t>
+        <w:t xml:space="preserve"> </w:t>
+      </w:r>
+      <w:r>
+        <w:rPr>
+          <w:szCs w:val="28"/>
+        </w:rPr>
+        <w:t xml:space="preserve"> (</w:t>
+      </w:r>
+      <w:proofErr w:type="gramEnd"/>
+      <w:r>
+        <w:rPr>
+          <w:szCs w:val="28"/>
+        </w:rPr>
+        <w:t>will hold</w:t>
+      </w:r>
+      <w:r>
+        <w:rPr>
+          <w:szCs w:val="28"/>
+        </w:rPr>
+        <w:t xml:space="preserve"> a </w:t>
+      </w:r>
+      <w:proofErr w:type="spellStart"/>
+      <w:r>
+        <w:rPr>
+          <w:szCs w:val="28"/>
+        </w:rPr>
+        <w:t>b</w:t>
+      </w:r>
+      <w:r>
+        <w:rPr>
+          <w:szCs w:val="28"/>
+        </w:rPr>
+        <w:t>oolean</w:t>
+      </w:r>
+      <w:proofErr w:type="spellEnd"/>
+      <w:r>
+        <w:rPr>
+          <w:szCs w:val="28"/>
+        </w:rPr>
+        <w:t xml:space="preserve">, </w:t>
       </w:r>
       <w:r>
         <w:rPr>
@@ -782,13 +880,13 @@
         <w:rPr>
           <w:szCs w:val="28"/>
         </w:rPr>
-        <w:t xml:space="preserve"> if the task is complete</w:t>
-      </w:r>
-      <w:r>
-        <w:rPr>
-          <w:szCs w:val="28"/>
-        </w:rPr>
-        <w:t xml:space="preserve">, otherwise </w:t>
+        <w:t xml:space="preserve"> </w:t>
+      </w:r>
+      <w:r>
+        <w:rPr>
+          <w:szCs w:val="28"/>
+        </w:rPr>
+        <w:t xml:space="preserve">or </w:t>
       </w:r>
       <w:r>
         <w:rPr>
@@ -801,7 +899,7 @@
         <w:rPr>
           <w:szCs w:val="28"/>
         </w:rPr>
-        <w:t>.</w:t>
+        <w:t>)</w:t>
       </w:r>
     </w:p>
     <w:p>
@@ -1477,7 +1575,6 @@
         </w:rPr>
         <w:t xml:space="preserve">, </w:t>
       </w:r>
-      <w:bookmarkStart w:id="0" w:name="_GoBack"/>
       <w:r>
         <w:rPr>
           <w:i/>
@@ -1489,14 +1586,7 @@
         <w:rPr>
           <w:szCs w:val="28"/>
         </w:rPr>
-        <w:t xml:space="preserve"> </w:t>
-      </w:r>
-      <w:bookmarkEnd w:id="0"/>
-      <w:r>
-        <w:rPr>
-          <w:szCs w:val="28"/>
-        </w:rPr>
-        <w:t>if it was not</w:t>
+        <w:t xml:space="preserve"> if it was not</w:t>
       </w:r>
       <w:r>
         <w:rPr>
@@ -2169,9 +2259,12 @@
       </w:pPr>
     </w:p>
     <w:sectPr>
-      <w:headerReference w:type="default" r:id="rId9"/>
-      <w:footerReference w:type="even" r:id="rId10"/>
-      <w:footerReference w:type="default" r:id="rId11"/>
+      <w:headerReference w:type="even" r:id="rId9"/>
+      <w:headerReference w:type="default" r:id="rId10"/>
+      <w:footerReference w:type="even" r:id="rId11"/>
+      <w:footerReference w:type="default" r:id="rId12"/>
+      <w:headerReference w:type="first" r:id="rId13"/>
+      <w:footerReference w:type="first" r:id="rId14"/>
       <w:type w:val="continuous"/>
       <w:pgSz w:w="12240" w:h="15840"/>
       <w:pgMar w:top="1440" w:right="1530" w:bottom="1440" w:left="1800" w:header="720" w:footer="720" w:gutter="0"/>
@@ -2324,8 +2417,29 @@
       <w:ind w:right="360"/>
     </w:pPr>
     <w:r>
-      <w:t>Written by Brian Bird, spring 2020.</w:t>
+      <w:t>Written by Brian Bird, spring 202</w:t>
     </w:r>
+    <w:r>
+      <w:t xml:space="preserve">0, revised </w:t>
+    </w:r>
+    <w:r>
+      <w:t>2023</w:t>
+    </w:r>
+    <w:bookmarkStart w:id="0" w:name="_GoBack"/>
+    <w:bookmarkEnd w:id="0"/>
+    <w:r>
+      <w:t>.</w:t>
+    </w:r>
+  </w:p>
+</w:ftr>
+</file>
+
+<file path=word/footer3.xml><?xml version="1.0" encoding="utf-8"?>
+<w:ftr xmlns:wpc="http://schemas.microsoft.com/office/word/2010/wordprocessingCanvas" xmlns:cx="http://schemas.microsoft.com/office/drawing/2014/chartex" xmlns:cx1="http://schemas.microsoft.com/office/drawing/2015/9/8/chartex" xmlns:cx2="http://schemas.microsoft.com/office/drawing/2015/10/21/chartex" xmlns:cx3="http://schemas.microsoft.com/office/drawing/2016/5/9/chartex" xmlns:cx4="http://schemas.microsoft.com/office/drawing/2016/5/10/chartex" xmlns:cx5="http://schemas.microsoft.com/office/drawing/2016/5/11/chartex" xmlns:cx6="http://schemas.microsoft.com/office/drawing/2016/5/12/chartex" xmlns:cx7="http://schemas.microsoft.com/office/drawing/2016/5/13/chartex" xmlns:cx8="http://schemas.microsoft.com/office/drawing/2016/5/14/chartex" xmlns:mc="http://schemas.openxmlformats.org/markup-compatibility/2006" xmlns:aink="http://schemas.microsoft.com/office/drawing/2016/ink" xmlns:am3d="http://schemas.microsoft.com/office/drawing/2017/model3d" xmlns:o="urn:schemas-microsoft-com:office:office" xmlns:r="http://schemas.openxmlformats.org/officeDocument/2006/relationships" xmlns:m="http://schemas.openxmlformats.org/officeDocument/2006/math" xmlns:v="urn:schemas-microsoft-com:vml" xmlns:wp14="http://schemas.microsoft.com/office/word/2010/wordprocessingDrawing" xmlns:wp="http://schemas.openxmlformats.org/drawingml/2006/wordprocessingDrawing" xmlns:w10="urn:schemas-microsoft-com:office:word" xmlns:w="http://schemas.openxmlformats.org/wordprocessingml/2006/main" xmlns:w14="http://schemas.microsoft.com/office/word/2010/wordml" xmlns:w15="http://schemas.microsoft.com/office/word/2012/wordml" xmlns:w16cid="http://schemas.microsoft.com/office/word/2016/wordml/cid" xmlns:w16se="http://schemas.microsoft.com/office/word/2015/wordml/symex" xmlns:wpg="http://schemas.microsoft.com/office/word/2010/wordprocessingGroup" xmlns:wpi="http://schemas.microsoft.com/office/word/2010/wordprocessingInk" xmlns:wne="http://schemas.microsoft.com/office/word/2006/wordml" xmlns:wps="http://schemas.microsoft.com/office/word/2010/wordprocessingShape" mc:Ignorable="w14 w15 w16se w16cid wp14">
+  <w:p>
+    <w:pPr>
+      <w:pStyle w:val="Footer"/>
+    </w:pPr>
   </w:p>
 </w:ftr>
 </file>
@@ -2350,6 +2464,16 @@
 </file>
 
 <file path=word/header1.xml><?xml version="1.0" encoding="utf-8"?>
+<w:hdr xmlns:wpc="http://schemas.microsoft.com/office/word/2010/wordprocessingCanvas" xmlns:cx="http://schemas.microsoft.com/office/drawing/2014/chartex" xmlns:cx1="http://schemas.microsoft.com/office/drawing/2015/9/8/chartex" xmlns:cx2="http://schemas.microsoft.com/office/drawing/2015/10/21/chartex" xmlns:cx3="http://schemas.microsoft.com/office/drawing/2016/5/9/chartex" xmlns:cx4="http://schemas.microsoft.com/office/drawing/2016/5/10/chartex" xmlns:cx5="http://schemas.microsoft.com/office/drawing/2016/5/11/chartex" xmlns:cx6="http://schemas.microsoft.com/office/drawing/2016/5/12/chartex" xmlns:cx7="http://schemas.microsoft.com/office/drawing/2016/5/13/chartex" xmlns:cx8="http://schemas.microsoft.com/office/drawing/2016/5/14/chartex" xmlns:mc="http://schemas.openxmlformats.org/markup-compatibility/2006" xmlns:aink="http://schemas.microsoft.com/office/drawing/2016/ink" xmlns:am3d="http://schemas.microsoft.com/office/drawing/2017/model3d" xmlns:o="urn:schemas-microsoft-com:office:office" xmlns:r="http://schemas.openxmlformats.org/officeDocument/2006/relationships" xmlns:m="http://schemas.openxmlformats.org/officeDocument/2006/math" xmlns:v="urn:schemas-microsoft-com:vml" xmlns:wp14="http://schemas.microsoft.com/office/word/2010/wordprocessingDrawing" xmlns:wp="http://schemas.openxmlformats.org/drawingml/2006/wordprocessingDrawing" xmlns:w10="urn:schemas-microsoft-com:office:word" xmlns:w="http://schemas.openxmlformats.org/wordprocessingml/2006/main" xmlns:w14="http://schemas.microsoft.com/office/word/2010/wordml" xmlns:w15="http://schemas.microsoft.com/office/word/2012/wordml" xmlns:w16cid="http://schemas.microsoft.com/office/word/2016/wordml/cid" xmlns:w16se="http://schemas.microsoft.com/office/word/2015/wordml/symex" xmlns:wpg="http://schemas.microsoft.com/office/word/2010/wordprocessingGroup" xmlns:wpi="http://schemas.microsoft.com/office/word/2010/wordprocessingInk" xmlns:wne="http://schemas.microsoft.com/office/word/2006/wordml" xmlns:wps="http://schemas.microsoft.com/office/word/2010/wordprocessingShape" mc:Ignorable="w14 w15 w16se w16cid wp14">
+  <w:p>
+    <w:pPr>
+      <w:pStyle w:val="Header"/>
+    </w:pPr>
+  </w:p>
+</w:hdr>
+</file>
+
+<file path=word/header2.xml><?xml version="1.0" encoding="utf-8"?>
 <w:hdr xmlns:wpc="http://schemas.microsoft.com/office/word/2010/wordprocessingCanvas" xmlns:cx="http://schemas.microsoft.com/office/drawing/2014/chartex" xmlns:cx1="http://schemas.microsoft.com/office/drawing/2015/9/8/chartex" xmlns:cx2="http://schemas.microsoft.com/office/drawing/2015/10/21/chartex" xmlns:cx3="http://schemas.microsoft.com/office/drawing/2016/5/9/chartex" xmlns:cx4="http://schemas.microsoft.com/office/drawing/2016/5/10/chartex" xmlns:cx5="http://schemas.microsoft.com/office/drawing/2016/5/11/chartex" xmlns:cx6="http://schemas.microsoft.com/office/drawing/2016/5/12/chartex" xmlns:cx7="http://schemas.microsoft.com/office/drawing/2016/5/13/chartex" xmlns:cx8="http://schemas.microsoft.com/office/drawing/2016/5/14/chartex" xmlns:mc="http://schemas.openxmlformats.org/markup-compatibility/2006" xmlns:aink="http://schemas.microsoft.com/office/drawing/2016/ink" xmlns:am3d="http://schemas.microsoft.com/office/drawing/2017/model3d" xmlns:o="urn:schemas-microsoft-com:office:office" xmlns:r="http://schemas.openxmlformats.org/officeDocument/2006/relationships" xmlns:m="http://schemas.openxmlformats.org/officeDocument/2006/math" xmlns:v="urn:schemas-microsoft-com:vml" xmlns:wp14="http://schemas.microsoft.com/office/word/2010/wordprocessingDrawing" xmlns:wp="http://schemas.openxmlformats.org/drawingml/2006/wordprocessingDrawing" xmlns:w10="urn:schemas-microsoft-com:office:word" xmlns:w="http://schemas.openxmlformats.org/wordprocessingml/2006/main" xmlns:w14="http://schemas.microsoft.com/office/word/2010/wordml" xmlns:w15="http://schemas.microsoft.com/office/word/2012/wordml" xmlns:w16cid="http://schemas.microsoft.com/office/word/2016/wordml/cid" xmlns:w16se="http://schemas.microsoft.com/office/word/2015/wordml/symex" xmlns:wpg="http://schemas.microsoft.com/office/word/2010/wordprocessingGroup" xmlns:wpi="http://schemas.microsoft.com/office/word/2010/wordprocessingInk" xmlns:wne="http://schemas.microsoft.com/office/word/2006/wordml" xmlns:wps="http://schemas.microsoft.com/office/word/2010/wordprocessingShape" mc:Ignorable="w14 w15 w16se w16cid wp14">
   <w:p>
     <w:pPr>
@@ -2417,6 +2541,16 @@
         <w:sz w:val="28"/>
         <w:szCs w:val="28"/>
       </w:rPr>
+    </w:pPr>
+  </w:p>
+</w:hdr>
+</file>
+
+<file path=word/header3.xml><?xml version="1.0" encoding="utf-8"?>
+<w:hdr xmlns:wpc="http://schemas.microsoft.com/office/word/2010/wordprocessingCanvas" xmlns:cx="http://schemas.microsoft.com/office/drawing/2014/chartex" xmlns:cx1="http://schemas.microsoft.com/office/drawing/2015/9/8/chartex" xmlns:cx2="http://schemas.microsoft.com/office/drawing/2015/10/21/chartex" xmlns:cx3="http://schemas.microsoft.com/office/drawing/2016/5/9/chartex" xmlns:cx4="http://schemas.microsoft.com/office/drawing/2016/5/10/chartex" xmlns:cx5="http://schemas.microsoft.com/office/drawing/2016/5/11/chartex" xmlns:cx6="http://schemas.microsoft.com/office/drawing/2016/5/12/chartex" xmlns:cx7="http://schemas.microsoft.com/office/drawing/2016/5/13/chartex" xmlns:cx8="http://schemas.microsoft.com/office/drawing/2016/5/14/chartex" xmlns:mc="http://schemas.openxmlformats.org/markup-compatibility/2006" xmlns:aink="http://schemas.microsoft.com/office/drawing/2016/ink" xmlns:am3d="http://schemas.microsoft.com/office/drawing/2017/model3d" xmlns:o="urn:schemas-microsoft-com:office:office" xmlns:r="http://schemas.openxmlformats.org/officeDocument/2006/relationships" xmlns:m="http://schemas.openxmlformats.org/officeDocument/2006/math" xmlns:v="urn:schemas-microsoft-com:vml" xmlns:wp14="http://schemas.microsoft.com/office/word/2010/wordprocessingDrawing" xmlns:wp="http://schemas.openxmlformats.org/drawingml/2006/wordprocessingDrawing" xmlns:w10="urn:schemas-microsoft-com:office:word" xmlns:w="http://schemas.openxmlformats.org/wordprocessingml/2006/main" xmlns:w14="http://schemas.microsoft.com/office/word/2010/wordml" xmlns:w15="http://schemas.microsoft.com/office/word/2012/wordml" xmlns:w16cid="http://schemas.microsoft.com/office/word/2016/wordml/cid" xmlns:w16se="http://schemas.microsoft.com/office/word/2015/wordml/symex" xmlns:wpg="http://schemas.microsoft.com/office/word/2010/wordprocessingGroup" xmlns:wpi="http://schemas.microsoft.com/office/word/2010/wordprocessingInk" xmlns:wne="http://schemas.microsoft.com/office/word/2006/wordml" xmlns:wps="http://schemas.microsoft.com/office/word/2010/wordprocessingShape" mc:Ignorable="w14 w15 w16se w16cid wp14">
+  <w:p>
+    <w:pPr>
+      <w:pStyle w:val="Header"/>
     </w:pPr>
   </w:p>
 </w:hdr>
@@ -7027,7 +7161,7 @@
 </file>
 
 <file path=customXml/itemProps1.xml><?xml version="1.0" encoding="utf-8"?>
-<ds:datastoreItem xmlns:ds="http://schemas.openxmlformats.org/officeDocument/2006/customXml" ds:itemID="{39EF535E-E42D-E441-A3A0-8ACE9342B118}">
+<ds:datastoreItem xmlns:ds="http://schemas.openxmlformats.org/officeDocument/2006/customXml" ds:itemID="{FD5A4EA2-C21D-6A4F-833D-66B0CFE878CD}">
   <ds:schemaRefs>
     <ds:schemaRef ds:uri="http://schemas.openxmlformats.org/officeDocument/2006/bibliography"/>
   </ds:schemaRefs>

</xml_diff>